<commit_message>
Modelle.docx joints discription added
</commit_message>
<xml_diff>
--- a/Modelle.docx
+++ b/Modelle.docx
@@ -5705,12 +5705,2322 @@
         </mc:AlternateContent>
       </w:r>
     </w:p>
+    <w:p>
+      <w:r>
+        <w:lastRenderedPageBreak/>
+        <w:t>Danach kann der link-Tab geschlossen werden.</w:t>
+      </w:r>
+    </w:p>
+    <w:p>
+      <w:r>
+        <w:t>In der verlinkten XM</w:t>
+      </w:r>
+      <w:r>
+        <w:t>L-Datei ist ein Modell mit vier Links hinterlegt:</w:t>
+      </w:r>
+    </w:p>
+    <w:p>
+      <w:hyperlink r:id="rId8" w:history="1">
+        <w:r>
+          <w:rPr>
+            <w:rStyle w:val="Hyperlink"/>
+          </w:rPr>
+          <w:t>https://github.com/JuSteif/GazeboLeitfaden/blob/main/snippets/</w:t>
+        </w:r>
+        <w:r>
+          <w:rPr>
+            <w:rStyle w:val="Hyperlink"/>
+          </w:rPr>
+          <w:t>M</w:t>
+        </w:r>
+        <w:r>
+          <w:rPr>
+            <w:rStyle w:val="Hyperlink"/>
+          </w:rPr>
+          <w:t>odellLinks.xml</w:t>
+        </w:r>
+      </w:hyperlink>
+    </w:p>
+    <w:p>
+      <w:r>
+        <w:t>In diesem Beispiel wird für d</w:t>
+      </w:r>
+      <w:r>
+        <w:t xml:space="preserve">as </w:t>
+      </w:r>
+      <w:r>
+        <w:t>Caster-Rad ein Frame genutzt. Dieser  beinhaltet eine Pose auf die mehrere andere Links zugreifen können, was das gruppieren von diesen vereinfacht.</w:t>
+      </w:r>
+    </w:p>
+    <w:p>
+      <w:r>
+        <w:rPr>
+          <w:noProof/>
+        </w:rPr>
+        <mc:AlternateContent>
+          <mc:Choice Requires="wps">
+            <w:drawing>
+              <wp:inline distT="0" distB="0" distL="0" distR="0" wp14:anchorId="0147F647" wp14:editId="40BFBB0A">
+                <wp:extent cx="5702935" cy="1404620"/>
+                <wp:effectExtent l="0" t="0" r="12065" b="27305"/>
+                <wp:docPr id="12" name="Textfeld 2"/>
+                <wp:cNvGraphicFramePr>
+                  <a:graphicFrameLocks xmlns:a="http://schemas.openxmlformats.org/drawingml/2006/main"/>
+                </wp:cNvGraphicFramePr>
+                <a:graphic xmlns:a="http://schemas.openxmlformats.org/drawingml/2006/main">
+                  <a:graphicData uri="http://schemas.microsoft.com/office/word/2010/wordprocessingShape">
+                    <wps:wsp>
+                      <wps:cNvSpPr txBox="1">
+                        <a:spLocks noChangeArrowheads="1"/>
+                      </wps:cNvSpPr>
+                      <wps:spPr bwMode="auto">
+                        <a:xfrm>
+                          <a:off x="0" y="0"/>
+                          <a:ext cx="5702935" cy="1404620"/>
+                        </a:xfrm>
+                        <a:prstGeom prst="rect">
+                          <a:avLst/>
+                        </a:prstGeom>
+                        <a:solidFill>
+                          <a:srgbClr val="FFFFFF"/>
+                        </a:solidFill>
+                        <a:ln w="9525">
+                          <a:solidFill>
+                            <a:srgbClr val="000000"/>
+                          </a:solidFill>
+                          <a:miter lim="800000"/>
+                          <a:headEnd/>
+                          <a:tailEnd/>
+                        </a:ln>
+                      </wps:spPr>
+                      <wps:txbx>
+                        <w:txbxContent>
+                          <w:p>
+                            <w:pPr>
+                              <w:pStyle w:val="HTMLVorformatiert"/>
+                              <w:rPr>
+                                <w:color w:val="000000"/>
+                                <w:sz w:val="18"/>
+                                <w:szCs w:val="18"/>
+                              </w:rPr>
+                            </w:pPr>
+                            <w:r>
+                              <w:rPr>
+                                <w:color w:val="000000"/>
+                                <w:sz w:val="18"/>
+                                <w:szCs w:val="18"/>
+                              </w:rPr>
+                              <w:t xml:space="preserve">&lt;frame </w:t>
+                            </w:r>
+                            <w:proofErr w:type="spellStart"/>
+                            <w:r>
+                              <w:rPr>
+                                <w:color w:val="000000"/>
+                                <w:sz w:val="18"/>
+                                <w:szCs w:val="18"/>
+                              </w:rPr>
+                              <w:t>name</w:t>
+                            </w:r>
+                            <w:proofErr w:type="spellEnd"/>
+                            <w:r>
+                              <w:rPr>
+                                <w:color w:val="000000"/>
+                                <w:sz w:val="18"/>
+                                <w:szCs w:val="18"/>
+                              </w:rPr>
+                              <w:t>="</w:t>
+                            </w:r>
+                            <w:proofErr w:type="spellStart"/>
+                            <w:r>
+                              <w:rPr>
+                                <w:color w:val="000000"/>
+                                <w:sz w:val="18"/>
+                                <w:szCs w:val="18"/>
+                              </w:rPr>
+                              <w:t>caster_frame</w:t>
+                            </w:r>
+                            <w:proofErr w:type="spellEnd"/>
+                            <w:r>
+                              <w:rPr>
+                                <w:color w:val="000000"/>
+                                <w:sz w:val="18"/>
+                                <w:szCs w:val="18"/>
+                              </w:rPr>
+                              <w:t xml:space="preserve">" </w:t>
+                            </w:r>
+                            <w:proofErr w:type="spellStart"/>
+                            <w:r>
+                              <w:rPr>
+                                <w:color w:val="000000"/>
+                                <w:sz w:val="18"/>
+                                <w:szCs w:val="18"/>
+                              </w:rPr>
+                              <w:t>attached_to</w:t>
+                            </w:r>
+                            <w:proofErr w:type="spellEnd"/>
+                            <w:r>
+                              <w:rPr>
+                                <w:color w:val="000000"/>
+                                <w:sz w:val="18"/>
+                                <w:szCs w:val="18"/>
+                              </w:rPr>
+                              <w:t>='</w:t>
+                            </w:r>
+                            <w:proofErr w:type="spellStart"/>
+                            <w:r>
+                              <w:rPr>
+                                <w:color w:val="000000"/>
+                                <w:sz w:val="18"/>
+                                <w:szCs w:val="18"/>
+                              </w:rPr>
+                              <w:t>chassis</w:t>
+                            </w:r>
+                            <w:proofErr w:type="spellEnd"/>
+                            <w:r>
+                              <w:rPr>
+                                <w:color w:val="000000"/>
+                                <w:sz w:val="18"/>
+                                <w:szCs w:val="18"/>
+                              </w:rPr>
+                              <w:t>'&gt;</w:t>
+                            </w:r>
+                          </w:p>
+                          <w:p>
+                            <w:pPr>
+                              <w:pStyle w:val="HTMLVorformatiert"/>
+                              <w:rPr>
+                                <w:color w:val="000000"/>
+                                <w:sz w:val="18"/>
+                                <w:szCs w:val="18"/>
+                              </w:rPr>
+                            </w:pPr>
+                            <w:r>
+                              <w:rPr>
+                                <w:color w:val="000000"/>
+                                <w:sz w:val="18"/>
+                                <w:szCs w:val="18"/>
+                              </w:rPr>
+                              <w:t xml:space="preserve">     </w:t>
+                            </w:r>
+                            <w:r>
+                              <w:rPr>
+                                <w:color w:val="000000"/>
+                                <w:sz w:val="18"/>
+                                <w:szCs w:val="18"/>
+                              </w:rPr>
+                              <w:tab/>
+                            </w:r>
+                            <w:r>
+                              <w:rPr>
+                                <w:color w:val="000000"/>
+                                <w:sz w:val="18"/>
+                                <w:szCs w:val="18"/>
+                              </w:rPr>
+                              <w:t>&lt;</w:t>
+                            </w:r>
+                            <w:proofErr w:type="spellStart"/>
+                            <w:r>
+                              <w:rPr>
+                                <w:color w:val="000000"/>
+                                <w:sz w:val="18"/>
+                                <w:szCs w:val="18"/>
+                              </w:rPr>
+                              <w:t>pose</w:t>
+                            </w:r>
+                            <w:proofErr w:type="spellEnd"/>
+                            <w:r>
+                              <w:rPr>
+                                <w:color w:val="000000"/>
+                                <w:sz w:val="18"/>
+                                <w:szCs w:val="18"/>
+                              </w:rPr>
+                              <w:t>&gt;0.8 0 -0.2 0 0 0&lt;/</w:t>
+                            </w:r>
+                            <w:proofErr w:type="spellStart"/>
+                            <w:r>
+                              <w:rPr>
+                                <w:color w:val="000000"/>
+                                <w:sz w:val="18"/>
+                                <w:szCs w:val="18"/>
+                              </w:rPr>
+                              <w:t>pose</w:t>
+                            </w:r>
+                            <w:proofErr w:type="spellEnd"/>
+                            <w:r>
+                              <w:rPr>
+                                <w:color w:val="000000"/>
+                                <w:sz w:val="18"/>
+                                <w:szCs w:val="18"/>
+                              </w:rPr>
+                              <w:t>&gt;</w:t>
+                            </w:r>
+                          </w:p>
+                          <w:p>
+                            <w:pPr>
+                              <w:pStyle w:val="HTMLVorformatiert"/>
+                              <w:rPr>
+                                <w:color w:val="000000"/>
+                                <w:sz w:val="18"/>
+                                <w:szCs w:val="18"/>
+                              </w:rPr>
+                            </w:pPr>
+                            <w:r>
+                              <w:rPr>
+                                <w:color w:val="000000"/>
+                                <w:sz w:val="18"/>
+                                <w:szCs w:val="18"/>
+                              </w:rPr>
+                              <w:t>&lt;/frame&gt;</w:t>
+                            </w:r>
+                          </w:p>
+                        </w:txbxContent>
+                      </wps:txbx>
+                      <wps:bodyPr rot="0" vert="horz" wrap="square" lIns="91440" tIns="45720" rIns="91440" bIns="45720" anchor="t" anchorCtr="0">
+                        <a:spAutoFit/>
+                      </wps:bodyPr>
+                    </wps:wsp>
+                  </a:graphicData>
+                </a:graphic>
+              </wp:inline>
+            </w:drawing>
+          </mc:Choice>
+          <mc:Fallback>
+            <w:pict>
+              <v:shape w14:anchorId="0147F647" id="_x0000_s1034" type="#_x0000_t202" style="width:449.05pt;height:110.6pt;visibility:visible;mso-wrap-style:square;mso-left-percent:-10001;mso-top-percent:-10001;mso-position-horizontal:absolute;mso-position-horizontal-relative:char;mso-position-vertical:absolute;mso-position-vertical-relative:line;mso-left-percent:-10001;mso-top-percent:-10001;v-text-anchor:top" o:gfxdata="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">
+                <v:textbox style="mso-fit-shape-to-text:t">
+                  <w:txbxContent>
+                    <w:p>
+                      <w:pPr>
+                        <w:pStyle w:val="HTMLVorformatiert"/>
+                        <w:rPr>
+                          <w:color w:val="000000"/>
+                          <w:sz w:val="18"/>
+                          <w:szCs w:val="18"/>
+                        </w:rPr>
+                      </w:pPr>
+                      <w:r>
+                        <w:rPr>
+                          <w:color w:val="000000"/>
+                          <w:sz w:val="18"/>
+                          <w:szCs w:val="18"/>
+                        </w:rPr>
+                        <w:t xml:space="preserve">&lt;frame </w:t>
+                      </w:r>
+                      <w:proofErr w:type="spellStart"/>
+                      <w:r>
+                        <w:rPr>
+                          <w:color w:val="000000"/>
+                          <w:sz w:val="18"/>
+                          <w:szCs w:val="18"/>
+                        </w:rPr>
+                        <w:t>name</w:t>
+                      </w:r>
+                      <w:proofErr w:type="spellEnd"/>
+                      <w:r>
+                        <w:rPr>
+                          <w:color w:val="000000"/>
+                          <w:sz w:val="18"/>
+                          <w:szCs w:val="18"/>
+                        </w:rPr>
+                        <w:t>="</w:t>
+                      </w:r>
+                      <w:proofErr w:type="spellStart"/>
+                      <w:r>
+                        <w:rPr>
+                          <w:color w:val="000000"/>
+                          <w:sz w:val="18"/>
+                          <w:szCs w:val="18"/>
+                        </w:rPr>
+                        <w:t>caster_frame</w:t>
+                      </w:r>
+                      <w:proofErr w:type="spellEnd"/>
+                      <w:r>
+                        <w:rPr>
+                          <w:color w:val="000000"/>
+                          <w:sz w:val="18"/>
+                          <w:szCs w:val="18"/>
+                        </w:rPr>
+                        <w:t xml:space="preserve">" </w:t>
+                      </w:r>
+                      <w:proofErr w:type="spellStart"/>
+                      <w:r>
+                        <w:rPr>
+                          <w:color w:val="000000"/>
+                          <w:sz w:val="18"/>
+                          <w:szCs w:val="18"/>
+                        </w:rPr>
+                        <w:t>attached_to</w:t>
+                      </w:r>
+                      <w:proofErr w:type="spellEnd"/>
+                      <w:r>
+                        <w:rPr>
+                          <w:color w:val="000000"/>
+                          <w:sz w:val="18"/>
+                          <w:szCs w:val="18"/>
+                        </w:rPr>
+                        <w:t>='</w:t>
+                      </w:r>
+                      <w:proofErr w:type="spellStart"/>
+                      <w:r>
+                        <w:rPr>
+                          <w:color w:val="000000"/>
+                          <w:sz w:val="18"/>
+                          <w:szCs w:val="18"/>
+                        </w:rPr>
+                        <w:t>chassis</w:t>
+                      </w:r>
+                      <w:proofErr w:type="spellEnd"/>
+                      <w:r>
+                        <w:rPr>
+                          <w:color w:val="000000"/>
+                          <w:sz w:val="18"/>
+                          <w:szCs w:val="18"/>
+                        </w:rPr>
+                        <w:t>'&gt;</w:t>
+                      </w:r>
+                    </w:p>
+                    <w:p>
+                      <w:pPr>
+                        <w:pStyle w:val="HTMLVorformatiert"/>
+                        <w:rPr>
+                          <w:color w:val="000000"/>
+                          <w:sz w:val="18"/>
+                          <w:szCs w:val="18"/>
+                        </w:rPr>
+                      </w:pPr>
+                      <w:r>
+                        <w:rPr>
+                          <w:color w:val="000000"/>
+                          <w:sz w:val="18"/>
+                          <w:szCs w:val="18"/>
+                        </w:rPr>
+                        <w:t xml:space="preserve">     </w:t>
+                      </w:r>
+                      <w:r>
+                        <w:rPr>
+                          <w:color w:val="000000"/>
+                          <w:sz w:val="18"/>
+                          <w:szCs w:val="18"/>
+                        </w:rPr>
+                        <w:tab/>
+                      </w:r>
+                      <w:r>
+                        <w:rPr>
+                          <w:color w:val="000000"/>
+                          <w:sz w:val="18"/>
+                          <w:szCs w:val="18"/>
+                        </w:rPr>
+                        <w:t>&lt;</w:t>
+                      </w:r>
+                      <w:proofErr w:type="spellStart"/>
+                      <w:r>
+                        <w:rPr>
+                          <w:color w:val="000000"/>
+                          <w:sz w:val="18"/>
+                          <w:szCs w:val="18"/>
+                        </w:rPr>
+                        <w:t>pose</w:t>
+                      </w:r>
+                      <w:proofErr w:type="spellEnd"/>
+                      <w:r>
+                        <w:rPr>
+                          <w:color w:val="000000"/>
+                          <w:sz w:val="18"/>
+                          <w:szCs w:val="18"/>
+                        </w:rPr>
+                        <w:t>&gt;0.8 0 -0.2 0 0 0&lt;/</w:t>
+                      </w:r>
+                      <w:proofErr w:type="spellStart"/>
+                      <w:r>
+                        <w:rPr>
+                          <w:color w:val="000000"/>
+                          <w:sz w:val="18"/>
+                          <w:szCs w:val="18"/>
+                        </w:rPr>
+                        <w:t>pose</w:t>
+                      </w:r>
+                      <w:proofErr w:type="spellEnd"/>
+                      <w:r>
+                        <w:rPr>
+                          <w:color w:val="000000"/>
+                          <w:sz w:val="18"/>
+                          <w:szCs w:val="18"/>
+                        </w:rPr>
+                        <w:t>&gt;</w:t>
+                      </w:r>
+                    </w:p>
+                    <w:p>
+                      <w:pPr>
+                        <w:pStyle w:val="HTMLVorformatiert"/>
+                        <w:rPr>
+                          <w:color w:val="000000"/>
+                          <w:sz w:val="18"/>
+                          <w:szCs w:val="18"/>
+                        </w:rPr>
+                      </w:pPr>
+                      <w:r>
+                        <w:rPr>
+                          <w:color w:val="000000"/>
+                          <w:sz w:val="18"/>
+                          <w:szCs w:val="18"/>
+                        </w:rPr>
+                        <w:t>&lt;/frame&gt;</w:t>
+                      </w:r>
+                    </w:p>
+                  </w:txbxContent>
+                </v:textbox>
+                <w10:anchorlock/>
+              </v:shape>
+            </w:pict>
+          </mc:Fallback>
+        </mc:AlternateContent>
+      </w:r>
+    </w:p>
+    <w:p>
+      <w:r>
+        <w:t>Der zweite Hauptbaustein aus dem ein Roboter besteht sind Joints</w:t>
+      </w:r>
+      <w:r>
+        <w:t xml:space="preserve">. Diese halten die Links zusammen und bestimmen die Freiheitsgrade </w:t>
+      </w:r>
+      <w:r>
+        <w:t>zwischen diesen.</w:t>
+      </w:r>
+    </w:p>
+    <w:p>
+      <w:r>
+        <w:rPr>
+          <w:noProof/>
+        </w:rPr>
+        <mc:AlternateContent>
+          <mc:Choice Requires="wps">
+            <w:drawing>
+              <wp:inline distT="0" distB="0" distL="0" distR="0" wp14:anchorId="0823CBA3" wp14:editId="6047F1AC">
+                <wp:extent cx="5702935" cy="1404620"/>
+                <wp:effectExtent l="0" t="0" r="12065" b="27305"/>
+                <wp:docPr id="13" name="Textfeld 2"/>
+                <wp:cNvGraphicFramePr>
+                  <a:graphicFrameLocks xmlns:a="http://schemas.openxmlformats.org/drawingml/2006/main"/>
+                </wp:cNvGraphicFramePr>
+                <a:graphic xmlns:a="http://schemas.openxmlformats.org/drawingml/2006/main">
+                  <a:graphicData uri="http://schemas.microsoft.com/office/word/2010/wordprocessingShape">
+                    <wps:wsp>
+                      <wps:cNvSpPr txBox="1">
+                        <a:spLocks noChangeArrowheads="1"/>
+                      </wps:cNvSpPr>
+                      <wps:spPr bwMode="auto">
+                        <a:xfrm>
+                          <a:off x="0" y="0"/>
+                          <a:ext cx="5702935" cy="1404620"/>
+                        </a:xfrm>
+                        <a:prstGeom prst="rect">
+                          <a:avLst/>
+                        </a:prstGeom>
+                        <a:solidFill>
+                          <a:srgbClr val="FFFFFF"/>
+                        </a:solidFill>
+                        <a:ln w="9525">
+                          <a:solidFill>
+                            <a:srgbClr val="000000"/>
+                          </a:solidFill>
+                          <a:miter lim="800000"/>
+                          <a:headEnd/>
+                          <a:tailEnd/>
+                        </a:ln>
+                      </wps:spPr>
+                      <wps:txbx>
+                        <w:txbxContent>
+                          <w:p>
+                            <w:pPr>
+                              <w:pStyle w:val="HTMLVorformatiert"/>
+                              <w:rPr>
+                                <w:color w:val="000000"/>
+                                <w:sz w:val="18"/>
+                                <w:szCs w:val="18"/>
+                              </w:rPr>
+                            </w:pPr>
+                            <w:r>
+                              <w:rPr>
+                                <w:color w:val="000000"/>
+                                <w:sz w:val="18"/>
+                                <w:szCs w:val="18"/>
+                              </w:rPr>
+                              <w:t>&lt;</w:t>
+                            </w:r>
+                            <w:proofErr w:type="spellStart"/>
+                            <w:r>
+                              <w:rPr>
+                                <w:color w:val="000000"/>
+                                <w:sz w:val="18"/>
+                                <w:szCs w:val="18"/>
+                              </w:rPr>
+                              <w:t>joint</w:t>
+                            </w:r>
+                            <w:proofErr w:type="spellEnd"/>
+                            <w:r>
+                              <w:rPr>
+                                <w:color w:val="000000"/>
+                                <w:sz w:val="18"/>
+                                <w:szCs w:val="18"/>
+                              </w:rPr>
+                              <w:t xml:space="preserve"> </w:t>
+                            </w:r>
+                            <w:proofErr w:type="spellStart"/>
+                            <w:r>
+                              <w:rPr>
+                                <w:color w:val="000000"/>
+                                <w:sz w:val="18"/>
+                                <w:szCs w:val="18"/>
+                              </w:rPr>
+                              <w:t>name</w:t>
+                            </w:r>
+                            <w:proofErr w:type="spellEnd"/>
+                            <w:r>
+                              <w:rPr>
+                                <w:color w:val="000000"/>
+                                <w:sz w:val="18"/>
+                                <w:szCs w:val="18"/>
+                              </w:rPr>
+                              <w:t>='</w:t>
+                            </w:r>
+                            <w:proofErr w:type="spellStart"/>
+                            <w:r>
+                              <w:rPr>
+                                <w:color w:val="000000"/>
+                                <w:sz w:val="18"/>
+                                <w:szCs w:val="18"/>
+                              </w:rPr>
+                              <w:t>left_wheel_joint</w:t>
+                            </w:r>
+                            <w:proofErr w:type="spellEnd"/>
+                            <w:r>
+                              <w:rPr>
+                                <w:color w:val="000000"/>
+                                <w:sz w:val="18"/>
+                                <w:szCs w:val="18"/>
+                              </w:rPr>
+                              <w:t>' type='</w:t>
+                            </w:r>
+                            <w:proofErr w:type="spellStart"/>
+                            <w:r>
+                              <w:rPr>
+                                <w:color w:val="000000"/>
+                                <w:sz w:val="18"/>
+                                <w:szCs w:val="18"/>
+                              </w:rPr>
+                              <w:t>revolute</w:t>
+                            </w:r>
+                            <w:proofErr w:type="spellEnd"/>
+                            <w:r>
+                              <w:rPr>
+                                <w:color w:val="000000"/>
+                                <w:sz w:val="18"/>
+                                <w:szCs w:val="18"/>
+                              </w:rPr>
+                              <w:t>'&gt;</w:t>
+                            </w:r>
+                          </w:p>
+                          <w:p>
+                            <w:pPr>
+                              <w:pStyle w:val="HTMLVorformatiert"/>
+                              <w:rPr>
+                                <w:color w:val="000000"/>
+                                <w:sz w:val="18"/>
+                                <w:szCs w:val="18"/>
+                              </w:rPr>
+                            </w:pPr>
+                            <w:r>
+                              <w:rPr>
+                                <w:color w:val="000000"/>
+                                <w:sz w:val="18"/>
+                                <w:szCs w:val="18"/>
+                              </w:rPr>
+                              <w:t xml:space="preserve">     </w:t>
+                            </w:r>
+                            <w:r>
+                              <w:rPr>
+                                <w:color w:val="000000"/>
+                                <w:sz w:val="18"/>
+                                <w:szCs w:val="18"/>
+                              </w:rPr>
+                              <w:tab/>
+                            </w:r>
+                            <w:r>
+                              <w:rPr>
+                                <w:color w:val="000000"/>
+                                <w:sz w:val="18"/>
+                                <w:szCs w:val="18"/>
+                              </w:rPr>
+                              <w:t>&lt;</w:t>
+                            </w:r>
+                            <w:proofErr w:type="spellStart"/>
+                            <w:r>
+                              <w:rPr>
+                                <w:color w:val="000000"/>
+                                <w:sz w:val="18"/>
+                                <w:szCs w:val="18"/>
+                              </w:rPr>
+                              <w:t>pose</w:t>
+                            </w:r>
+                            <w:proofErr w:type="spellEnd"/>
+                            <w:r>
+                              <w:rPr>
+                                <w:color w:val="000000"/>
+                                <w:sz w:val="18"/>
+                                <w:szCs w:val="18"/>
+                              </w:rPr>
+                              <w:t xml:space="preserve"> </w:t>
+                            </w:r>
+                            <w:proofErr w:type="spellStart"/>
+                            <w:r>
+                              <w:rPr>
+                                <w:color w:val="000000"/>
+                                <w:sz w:val="18"/>
+                                <w:szCs w:val="18"/>
+                              </w:rPr>
+                              <w:t>relative_to</w:t>
+                            </w:r>
+                            <w:proofErr w:type="spellEnd"/>
+                            <w:r>
+                              <w:rPr>
+                                <w:color w:val="000000"/>
+                                <w:sz w:val="18"/>
+                                <w:szCs w:val="18"/>
+                              </w:rPr>
+                              <w:t>='</w:t>
+                            </w:r>
+                            <w:proofErr w:type="spellStart"/>
+                            <w:r>
+                              <w:rPr>
+                                <w:color w:val="000000"/>
+                                <w:sz w:val="18"/>
+                                <w:szCs w:val="18"/>
+                              </w:rPr>
+                              <w:t>left_wheel</w:t>
+                            </w:r>
+                            <w:proofErr w:type="spellEnd"/>
+                            <w:r>
+                              <w:rPr>
+                                <w:color w:val="000000"/>
+                                <w:sz w:val="18"/>
+                                <w:szCs w:val="18"/>
+                              </w:rPr>
+                              <w:t>'/&gt;</w:t>
+                            </w:r>
+                          </w:p>
+                          <w:p>
+                            <w:pPr>
+                              <w:pStyle w:val="HTMLVorformatiert"/>
+                              <w:rPr>
+                                <w:color w:val="000000"/>
+                                <w:sz w:val="18"/>
+                                <w:szCs w:val="18"/>
+                              </w:rPr>
+                            </w:pPr>
+                            <w:r>
+                              <w:rPr>
+                                <w:color w:val="000000"/>
+                                <w:sz w:val="18"/>
+                                <w:szCs w:val="18"/>
+                              </w:rPr>
+                              <w:t xml:space="preserve">    </w:t>
+                            </w:r>
+                            <w:r>
+                              <w:rPr>
+                                <w:color w:val="000000"/>
+                                <w:sz w:val="18"/>
+                                <w:szCs w:val="18"/>
+                              </w:rPr>
+                              <w:tab/>
+                            </w:r>
+                            <w:r>
+                              <w:rPr>
+                                <w:color w:val="000000"/>
+                                <w:sz w:val="18"/>
+                                <w:szCs w:val="18"/>
+                              </w:rPr>
+                              <w:t>&lt;</w:t>
+                            </w:r>
+                            <w:proofErr w:type="spellStart"/>
+                            <w:r>
+                              <w:rPr>
+                                <w:color w:val="000000"/>
+                                <w:sz w:val="18"/>
+                                <w:szCs w:val="18"/>
+                              </w:rPr>
+                              <w:t>parent</w:t>
+                            </w:r>
+                            <w:proofErr w:type="spellEnd"/>
+                            <w:r>
+                              <w:rPr>
+                                <w:color w:val="000000"/>
+                                <w:sz w:val="18"/>
+                                <w:szCs w:val="18"/>
+                              </w:rPr>
+                              <w:t>&gt;</w:t>
+                            </w:r>
+                            <w:proofErr w:type="spellStart"/>
+                            <w:r>
+                              <w:rPr>
+                                <w:color w:val="000000"/>
+                                <w:sz w:val="18"/>
+                                <w:szCs w:val="18"/>
+                              </w:rPr>
+                              <w:t>chassis</w:t>
+                            </w:r>
+                            <w:proofErr w:type="spellEnd"/>
+                            <w:r>
+                              <w:rPr>
+                                <w:color w:val="000000"/>
+                                <w:sz w:val="18"/>
+                                <w:szCs w:val="18"/>
+                              </w:rPr>
+                              <w:t>&lt;/</w:t>
+                            </w:r>
+                            <w:proofErr w:type="spellStart"/>
+                            <w:r>
+                              <w:rPr>
+                                <w:color w:val="000000"/>
+                                <w:sz w:val="18"/>
+                                <w:szCs w:val="18"/>
+                              </w:rPr>
+                              <w:t>parent</w:t>
+                            </w:r>
+                            <w:proofErr w:type="spellEnd"/>
+                            <w:r>
+                              <w:rPr>
+                                <w:color w:val="000000"/>
+                                <w:sz w:val="18"/>
+                                <w:szCs w:val="18"/>
+                              </w:rPr>
+                              <w:t>&gt;</w:t>
+                            </w:r>
+                          </w:p>
+                          <w:p>
+                            <w:pPr>
+                              <w:pStyle w:val="HTMLVorformatiert"/>
+                              <w:rPr>
+                                <w:color w:val="000000"/>
+                                <w:sz w:val="18"/>
+                                <w:szCs w:val="18"/>
+                              </w:rPr>
+                            </w:pPr>
+                            <w:r>
+                              <w:rPr>
+                                <w:color w:val="000000"/>
+                                <w:sz w:val="18"/>
+                                <w:szCs w:val="18"/>
+                              </w:rPr>
+                              <w:t xml:space="preserve">      </w:t>
+                            </w:r>
+                            <w:r>
+                              <w:rPr>
+                                <w:color w:val="000000"/>
+                                <w:sz w:val="18"/>
+                                <w:szCs w:val="18"/>
+                              </w:rPr>
+                              <w:tab/>
+                            </w:r>
+                            <w:r>
+                              <w:rPr>
+                                <w:color w:val="000000"/>
+                                <w:sz w:val="18"/>
+                                <w:szCs w:val="18"/>
+                              </w:rPr>
+                              <w:t>&lt;</w:t>
+                            </w:r>
+                            <w:proofErr w:type="spellStart"/>
+                            <w:r>
+                              <w:rPr>
+                                <w:color w:val="000000"/>
+                                <w:sz w:val="18"/>
+                                <w:szCs w:val="18"/>
+                              </w:rPr>
+                              <w:t>child</w:t>
+                            </w:r>
+                            <w:proofErr w:type="spellEnd"/>
+                            <w:r>
+                              <w:rPr>
+                                <w:color w:val="000000"/>
+                                <w:sz w:val="18"/>
+                                <w:szCs w:val="18"/>
+                              </w:rPr>
+                              <w:t>&gt;</w:t>
+                            </w:r>
+                            <w:proofErr w:type="spellStart"/>
+                            <w:r>
+                              <w:rPr>
+                                <w:color w:val="000000"/>
+                                <w:sz w:val="18"/>
+                                <w:szCs w:val="18"/>
+                              </w:rPr>
+                              <w:t>left_wheel</w:t>
+                            </w:r>
+                            <w:proofErr w:type="spellEnd"/>
+                            <w:r>
+                              <w:rPr>
+                                <w:color w:val="000000"/>
+                                <w:sz w:val="18"/>
+                                <w:szCs w:val="18"/>
+                              </w:rPr>
+                              <w:t>&lt;/</w:t>
+                            </w:r>
+                            <w:proofErr w:type="spellStart"/>
+                            <w:r>
+                              <w:rPr>
+                                <w:color w:val="000000"/>
+                                <w:sz w:val="18"/>
+                                <w:szCs w:val="18"/>
+                              </w:rPr>
+                              <w:t>child</w:t>
+                            </w:r>
+                            <w:proofErr w:type="spellEnd"/>
+                            <w:r>
+                              <w:rPr>
+                                <w:color w:val="000000"/>
+                                <w:sz w:val="18"/>
+                                <w:szCs w:val="18"/>
+                              </w:rPr>
+                              <w:t>&gt;</w:t>
+                            </w:r>
+                          </w:p>
+                          <w:p>
+                            <w:pPr>
+                              <w:pStyle w:val="HTMLVorformatiert"/>
+                              <w:rPr>
+                                <w:color w:val="000000"/>
+                                <w:sz w:val="18"/>
+                                <w:szCs w:val="18"/>
+                              </w:rPr>
+                            </w:pPr>
+                            <w:r>
+                              <w:rPr>
+                                <w:color w:val="000000"/>
+                                <w:sz w:val="18"/>
+                                <w:szCs w:val="18"/>
+                              </w:rPr>
+                              <w:t xml:space="preserve">      </w:t>
+                            </w:r>
+                            <w:r>
+                              <w:rPr>
+                                <w:color w:val="000000"/>
+                                <w:sz w:val="18"/>
+                                <w:szCs w:val="18"/>
+                              </w:rPr>
+                              <w:tab/>
+                            </w:r>
+                            <w:r>
+                              <w:rPr>
+                                <w:color w:val="000000"/>
+                                <w:sz w:val="18"/>
+                                <w:szCs w:val="18"/>
+                              </w:rPr>
+                              <w:t>&lt;</w:t>
+                            </w:r>
+                            <w:proofErr w:type="spellStart"/>
+                            <w:r>
+                              <w:rPr>
+                                <w:color w:val="000000"/>
+                                <w:sz w:val="18"/>
+                                <w:szCs w:val="18"/>
+                              </w:rPr>
+                              <w:t>axis</w:t>
+                            </w:r>
+                            <w:proofErr w:type="spellEnd"/>
+                            <w:r>
+                              <w:rPr>
+                                <w:color w:val="000000"/>
+                                <w:sz w:val="18"/>
+                                <w:szCs w:val="18"/>
+                              </w:rPr>
+                              <w:t>&gt;</w:t>
+                            </w:r>
+                          </w:p>
+                          <w:p>
+                            <w:pPr>
+                              <w:pStyle w:val="HTMLVorformatiert"/>
+                              <w:rPr>
+                                <w:color w:val="000000"/>
+                                <w:sz w:val="18"/>
+                                <w:szCs w:val="18"/>
+                              </w:rPr>
+                            </w:pPr>
+                            <w:r>
+                              <w:rPr>
+                                <w:color w:val="000000"/>
+                                <w:sz w:val="18"/>
+                                <w:szCs w:val="18"/>
+                              </w:rPr>
+                              <w:t xml:space="preserve">         </w:t>
+                            </w:r>
+                            <w:r>
+                              <w:rPr>
+                                <w:color w:val="000000"/>
+                                <w:sz w:val="18"/>
+                                <w:szCs w:val="18"/>
+                              </w:rPr>
+                              <w:tab/>
+                            </w:r>
+                            <w:r>
+                              <w:rPr>
+                                <w:color w:val="000000"/>
+                                <w:sz w:val="18"/>
+                                <w:szCs w:val="18"/>
+                              </w:rPr>
+                              <w:t>&lt;</w:t>
+                            </w:r>
+                            <w:proofErr w:type="spellStart"/>
+                            <w:r>
+                              <w:rPr>
+                                <w:color w:val="000000"/>
+                                <w:sz w:val="18"/>
+                                <w:szCs w:val="18"/>
+                              </w:rPr>
+                              <w:t>xyz</w:t>
+                            </w:r>
+                            <w:proofErr w:type="spellEnd"/>
+                            <w:r>
+                              <w:rPr>
+                                <w:color w:val="000000"/>
+                                <w:sz w:val="18"/>
+                                <w:szCs w:val="18"/>
+                              </w:rPr>
+                              <w:t xml:space="preserve"> </w:t>
+                            </w:r>
+                            <w:proofErr w:type="spellStart"/>
+                            <w:r>
+                              <w:rPr>
+                                <w:color w:val="000000"/>
+                                <w:sz w:val="18"/>
+                                <w:szCs w:val="18"/>
+                              </w:rPr>
+                              <w:t>expressed_in</w:t>
+                            </w:r>
+                            <w:proofErr w:type="spellEnd"/>
+                            <w:r>
+                              <w:rPr>
+                                <w:color w:val="000000"/>
+                                <w:sz w:val="18"/>
+                                <w:szCs w:val="18"/>
+                              </w:rPr>
+                              <w:t>='__</w:t>
+                            </w:r>
+                            <w:proofErr w:type="spellStart"/>
+                            <w:r>
+                              <w:rPr>
+                                <w:color w:val="000000"/>
+                                <w:sz w:val="18"/>
+                                <w:szCs w:val="18"/>
+                              </w:rPr>
+                              <w:t>model</w:t>
+                            </w:r>
+                            <w:proofErr w:type="spellEnd"/>
+                            <w:r>
+                              <w:rPr>
+                                <w:color w:val="000000"/>
+                                <w:sz w:val="18"/>
+                                <w:szCs w:val="18"/>
+                              </w:rPr>
+                              <w:t>__'&gt;0 1 0&lt;/</w:t>
+                            </w:r>
+                            <w:proofErr w:type="spellStart"/>
+                            <w:r>
+                              <w:rPr>
+                                <w:color w:val="000000"/>
+                                <w:sz w:val="18"/>
+                                <w:szCs w:val="18"/>
+                              </w:rPr>
+                              <w:t>xyz</w:t>
+                            </w:r>
+                            <w:proofErr w:type="spellEnd"/>
+                            <w:r>
+                              <w:rPr>
+                                <w:color w:val="000000"/>
+                                <w:sz w:val="18"/>
+                                <w:szCs w:val="18"/>
+                              </w:rPr>
+                              <w:t>&gt;</w:t>
+                            </w:r>
+                          </w:p>
+                          <w:p>
+                            <w:pPr>
+                              <w:pStyle w:val="HTMLVorformatiert"/>
+                              <w:rPr>
+                                <w:color w:val="000000"/>
+                                <w:sz w:val="18"/>
+                                <w:szCs w:val="18"/>
+                              </w:rPr>
+                            </w:pPr>
+                            <w:r>
+                              <w:rPr>
+                                <w:color w:val="000000"/>
+                                <w:sz w:val="18"/>
+                                <w:szCs w:val="18"/>
+                              </w:rPr>
+                              <w:t xml:space="preserve">               </w:t>
+                            </w:r>
+                            <w:r>
+                              <w:rPr>
+                                <w:color w:val="000000"/>
+                                <w:sz w:val="18"/>
+                                <w:szCs w:val="18"/>
+                              </w:rPr>
+                              <w:tab/>
+                            </w:r>
+                            <w:r>
+                              <w:rPr>
+                                <w:color w:val="000000"/>
+                                <w:sz w:val="18"/>
+                                <w:szCs w:val="18"/>
+                              </w:rPr>
+                              <w:t>&lt;</w:t>
+                            </w:r>
+                            <w:proofErr w:type="spellStart"/>
+                            <w:r>
+                              <w:rPr>
+                                <w:color w:val="000000"/>
+                                <w:sz w:val="18"/>
+                                <w:szCs w:val="18"/>
+                              </w:rPr>
+                              <w:t>limit</w:t>
+                            </w:r>
+                            <w:proofErr w:type="spellEnd"/>
+                            <w:r>
+                              <w:rPr>
+                                <w:color w:val="000000"/>
+                                <w:sz w:val="18"/>
+                                <w:szCs w:val="18"/>
+                              </w:rPr>
+                              <w:t>&gt;</w:t>
+                            </w:r>
+                          </w:p>
+                          <w:p>
+                            <w:pPr>
+                              <w:pStyle w:val="HTMLVorformatiert"/>
+                              <w:rPr>
+                                <w:color w:val="000000"/>
+                                <w:sz w:val="18"/>
+                                <w:szCs w:val="18"/>
+                              </w:rPr>
+                            </w:pPr>
+                            <w:r>
+                              <w:rPr>
+                                <w:color w:val="000000"/>
+                                <w:sz w:val="18"/>
+                                <w:szCs w:val="18"/>
+                              </w:rPr>
+                              <w:t xml:space="preserve">                  </w:t>
+                            </w:r>
+                            <w:r>
+                              <w:rPr>
+                                <w:color w:val="000000"/>
+                                <w:sz w:val="18"/>
+                                <w:szCs w:val="18"/>
+                              </w:rPr>
+                              <w:tab/>
+                            </w:r>
+                            <w:r>
+                              <w:rPr>
+                                <w:color w:val="000000"/>
+                                <w:sz w:val="18"/>
+                                <w:szCs w:val="18"/>
+                              </w:rPr>
+                              <w:t>&lt;</w:t>
+                            </w:r>
+                            <w:proofErr w:type="spellStart"/>
+                            <w:r>
+                              <w:rPr>
+                                <w:color w:val="000000"/>
+                                <w:sz w:val="18"/>
+                                <w:szCs w:val="18"/>
+                              </w:rPr>
+                              <w:t>lower</w:t>
+                            </w:r>
+                            <w:proofErr w:type="spellEnd"/>
+                            <w:r>
+                              <w:rPr>
+                                <w:color w:val="000000"/>
+                                <w:sz w:val="18"/>
+                                <w:szCs w:val="18"/>
+                              </w:rPr>
+                              <w:t>&gt;-1.79769e+308&lt;/</w:t>
+                            </w:r>
+                            <w:proofErr w:type="spellStart"/>
+                            <w:r>
+                              <w:rPr>
+                                <w:color w:val="000000"/>
+                                <w:sz w:val="18"/>
+                                <w:szCs w:val="18"/>
+                              </w:rPr>
+                              <w:t>lower</w:t>
+                            </w:r>
+                            <w:proofErr w:type="spellEnd"/>
+                            <w:r>
+                              <w:rPr>
+                                <w:color w:val="000000"/>
+                                <w:sz w:val="18"/>
+                                <w:szCs w:val="18"/>
+                              </w:rPr>
+                              <w:t>&gt;</w:t>
+                            </w:r>
+                          </w:p>
+                          <w:p>
+                            <w:pPr>
+                              <w:pStyle w:val="HTMLVorformatiert"/>
+                              <w:rPr>
+                                <w:color w:val="000000"/>
+                                <w:sz w:val="18"/>
+                                <w:szCs w:val="18"/>
+                              </w:rPr>
+                            </w:pPr>
+                            <w:r>
+                              <w:rPr>
+                                <w:color w:val="000000"/>
+                                <w:sz w:val="18"/>
+                                <w:szCs w:val="18"/>
+                              </w:rPr>
+                              <w:t xml:space="preserve">                        </w:t>
+                            </w:r>
+                            <w:r>
+                              <w:rPr>
+                                <w:color w:val="000000"/>
+                                <w:sz w:val="18"/>
+                                <w:szCs w:val="18"/>
+                              </w:rPr>
+                              <w:tab/>
+                            </w:r>
+                            <w:r>
+                              <w:rPr>
+                                <w:color w:val="000000"/>
+                                <w:sz w:val="18"/>
+                                <w:szCs w:val="18"/>
+                              </w:rPr>
+                              <w:t>&lt;</w:t>
+                            </w:r>
+                            <w:proofErr w:type="spellStart"/>
+                            <w:r>
+                              <w:rPr>
+                                <w:color w:val="000000"/>
+                                <w:sz w:val="18"/>
+                                <w:szCs w:val="18"/>
+                              </w:rPr>
+                              <w:t>upper</w:t>
+                            </w:r>
+                            <w:proofErr w:type="spellEnd"/>
+                            <w:r>
+                              <w:rPr>
+                                <w:color w:val="000000"/>
+                                <w:sz w:val="18"/>
+                                <w:szCs w:val="18"/>
+                              </w:rPr>
+                              <w:t>&gt;1.79769e+308&lt;/</w:t>
+                            </w:r>
+                            <w:proofErr w:type="spellStart"/>
+                            <w:r>
+                              <w:rPr>
+                                <w:color w:val="000000"/>
+                                <w:sz w:val="18"/>
+                                <w:szCs w:val="18"/>
+                              </w:rPr>
+                              <w:t>upper</w:t>
+                            </w:r>
+                            <w:proofErr w:type="spellEnd"/>
+                            <w:r>
+                              <w:rPr>
+                                <w:color w:val="000000"/>
+                                <w:sz w:val="18"/>
+                                <w:szCs w:val="18"/>
+                              </w:rPr>
+                              <w:t xml:space="preserve">&gt;    </w:t>
+                            </w:r>
+                          </w:p>
+                          <w:p>
+                            <w:pPr>
+                              <w:pStyle w:val="HTMLVorformatiert"/>
+                              <w:rPr>
+                                <w:color w:val="000000"/>
+                                <w:sz w:val="18"/>
+                                <w:szCs w:val="18"/>
+                              </w:rPr>
+                            </w:pPr>
+                            <w:r>
+                              <w:rPr>
+                                <w:color w:val="000000"/>
+                                <w:sz w:val="18"/>
+                                <w:szCs w:val="18"/>
+                              </w:rPr>
+                              <w:t xml:space="preserve">                </w:t>
+                            </w:r>
+                            <w:r>
+                              <w:rPr>
+                                <w:color w:val="000000"/>
+                                <w:sz w:val="18"/>
+                                <w:szCs w:val="18"/>
+                              </w:rPr>
+                              <w:tab/>
+                            </w:r>
+                            <w:r>
+                              <w:rPr>
+                                <w:color w:val="000000"/>
+                                <w:sz w:val="18"/>
+                                <w:szCs w:val="18"/>
+                              </w:rPr>
+                              <w:t>&lt;/</w:t>
+                            </w:r>
+                            <w:proofErr w:type="spellStart"/>
+                            <w:r>
+                              <w:rPr>
+                                <w:color w:val="000000"/>
+                                <w:sz w:val="18"/>
+                                <w:szCs w:val="18"/>
+                              </w:rPr>
+                              <w:t>limit</w:t>
+                            </w:r>
+                            <w:proofErr w:type="spellEnd"/>
+                            <w:r>
+                              <w:rPr>
+                                <w:color w:val="000000"/>
+                                <w:sz w:val="18"/>
+                                <w:szCs w:val="18"/>
+                              </w:rPr>
+                              <w:t>&gt;</w:t>
+                            </w:r>
+                          </w:p>
+                          <w:p>
+                            <w:pPr>
+                              <w:pStyle w:val="HTMLVorformatiert"/>
+                              <w:rPr>
+                                <w:color w:val="000000"/>
+                                <w:sz w:val="18"/>
+                                <w:szCs w:val="18"/>
+                              </w:rPr>
+                            </w:pPr>
+                            <w:r>
+                              <w:rPr>
+                                <w:color w:val="000000"/>
+                                <w:sz w:val="18"/>
+                                <w:szCs w:val="18"/>
+                              </w:rPr>
+                              <w:t xml:space="preserve">      </w:t>
+                            </w:r>
+                            <w:r>
+                              <w:rPr>
+                                <w:color w:val="000000"/>
+                                <w:sz w:val="18"/>
+                                <w:szCs w:val="18"/>
+                              </w:rPr>
+                              <w:tab/>
+                            </w:r>
+                            <w:r>
+                              <w:rPr>
+                                <w:color w:val="000000"/>
+                                <w:sz w:val="18"/>
+                                <w:szCs w:val="18"/>
+                              </w:rPr>
+                              <w:t>&lt;/</w:t>
+                            </w:r>
+                            <w:proofErr w:type="spellStart"/>
+                            <w:r>
+                              <w:rPr>
+                                <w:color w:val="000000"/>
+                                <w:sz w:val="18"/>
+                                <w:szCs w:val="18"/>
+                              </w:rPr>
+                              <w:t>axis</w:t>
+                            </w:r>
+                            <w:proofErr w:type="spellEnd"/>
+                            <w:r>
+                              <w:rPr>
+                                <w:color w:val="000000"/>
+                                <w:sz w:val="18"/>
+                                <w:szCs w:val="18"/>
+                              </w:rPr>
+                              <w:t>&gt;</w:t>
+                            </w:r>
+                          </w:p>
+                          <w:p>
+                            <w:pPr>
+                              <w:pStyle w:val="HTMLVorformatiert"/>
+                              <w:rPr>
+                                <w:color w:val="000000"/>
+                                <w:sz w:val="18"/>
+                                <w:szCs w:val="18"/>
+                              </w:rPr>
+                            </w:pPr>
+                            <w:r>
+                              <w:rPr>
+                                <w:color w:val="000000"/>
+                                <w:sz w:val="18"/>
+                                <w:szCs w:val="18"/>
+                              </w:rPr>
+                              <w:t>&lt;/</w:t>
+                            </w:r>
+                            <w:proofErr w:type="spellStart"/>
+                            <w:r>
+                              <w:rPr>
+                                <w:color w:val="000000"/>
+                                <w:sz w:val="18"/>
+                                <w:szCs w:val="18"/>
+                              </w:rPr>
+                              <w:t>joint</w:t>
+                            </w:r>
+                            <w:proofErr w:type="spellEnd"/>
+                            <w:r>
+                              <w:rPr>
+                                <w:color w:val="000000"/>
+                                <w:sz w:val="18"/>
+                                <w:szCs w:val="18"/>
+                              </w:rPr>
+                              <w:t>&gt;</w:t>
+                            </w:r>
+                          </w:p>
+                        </w:txbxContent>
+                      </wps:txbx>
+                      <wps:bodyPr rot="0" vert="horz" wrap="square" lIns="91440" tIns="45720" rIns="91440" bIns="45720" anchor="t" anchorCtr="0">
+                        <a:spAutoFit/>
+                      </wps:bodyPr>
+                    </wps:wsp>
+                  </a:graphicData>
+                </a:graphic>
+              </wp:inline>
+            </w:drawing>
+          </mc:Choice>
+          <mc:Fallback>
+            <w:pict>
+              <v:shape w14:anchorId="0823CBA3" id="_x0000_s1035" type="#_x0000_t202" style="width:449.05pt;height:110.6pt;visibility:visible;mso-wrap-style:square;mso-left-percent:-10001;mso-top-percent:-10001;mso-position-horizontal:absolute;mso-position-horizontal-relative:char;mso-position-vertical:absolute;mso-position-vertical-relative:line;mso-left-percent:-10001;mso-top-percent:-10001;v-text-anchor:top" o:gfxdata="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">
+                <v:textbox style="mso-fit-shape-to-text:t">
+                  <w:txbxContent>
+                    <w:p>
+                      <w:pPr>
+                        <w:pStyle w:val="HTMLVorformatiert"/>
+                        <w:rPr>
+                          <w:color w:val="000000"/>
+                          <w:sz w:val="18"/>
+                          <w:szCs w:val="18"/>
+                        </w:rPr>
+                      </w:pPr>
+                      <w:r>
+                        <w:rPr>
+                          <w:color w:val="000000"/>
+                          <w:sz w:val="18"/>
+                          <w:szCs w:val="18"/>
+                        </w:rPr>
+                        <w:t>&lt;</w:t>
+                      </w:r>
+                      <w:proofErr w:type="spellStart"/>
+                      <w:r>
+                        <w:rPr>
+                          <w:color w:val="000000"/>
+                          <w:sz w:val="18"/>
+                          <w:szCs w:val="18"/>
+                        </w:rPr>
+                        <w:t>joint</w:t>
+                      </w:r>
+                      <w:proofErr w:type="spellEnd"/>
+                      <w:r>
+                        <w:rPr>
+                          <w:color w:val="000000"/>
+                          <w:sz w:val="18"/>
+                          <w:szCs w:val="18"/>
+                        </w:rPr>
+                        <w:t xml:space="preserve"> </w:t>
+                      </w:r>
+                      <w:proofErr w:type="spellStart"/>
+                      <w:r>
+                        <w:rPr>
+                          <w:color w:val="000000"/>
+                          <w:sz w:val="18"/>
+                          <w:szCs w:val="18"/>
+                        </w:rPr>
+                        <w:t>name</w:t>
+                      </w:r>
+                      <w:proofErr w:type="spellEnd"/>
+                      <w:r>
+                        <w:rPr>
+                          <w:color w:val="000000"/>
+                          <w:sz w:val="18"/>
+                          <w:szCs w:val="18"/>
+                        </w:rPr>
+                        <w:t>='</w:t>
+                      </w:r>
+                      <w:proofErr w:type="spellStart"/>
+                      <w:r>
+                        <w:rPr>
+                          <w:color w:val="000000"/>
+                          <w:sz w:val="18"/>
+                          <w:szCs w:val="18"/>
+                        </w:rPr>
+                        <w:t>left_wheel_joint</w:t>
+                      </w:r>
+                      <w:proofErr w:type="spellEnd"/>
+                      <w:r>
+                        <w:rPr>
+                          <w:color w:val="000000"/>
+                          <w:sz w:val="18"/>
+                          <w:szCs w:val="18"/>
+                        </w:rPr>
+                        <w:t>' type='</w:t>
+                      </w:r>
+                      <w:proofErr w:type="spellStart"/>
+                      <w:r>
+                        <w:rPr>
+                          <w:color w:val="000000"/>
+                          <w:sz w:val="18"/>
+                          <w:szCs w:val="18"/>
+                        </w:rPr>
+                        <w:t>revolute</w:t>
+                      </w:r>
+                      <w:proofErr w:type="spellEnd"/>
+                      <w:r>
+                        <w:rPr>
+                          <w:color w:val="000000"/>
+                          <w:sz w:val="18"/>
+                          <w:szCs w:val="18"/>
+                        </w:rPr>
+                        <w:t>'&gt;</w:t>
+                      </w:r>
+                    </w:p>
+                    <w:p>
+                      <w:pPr>
+                        <w:pStyle w:val="HTMLVorformatiert"/>
+                        <w:rPr>
+                          <w:color w:val="000000"/>
+                          <w:sz w:val="18"/>
+                          <w:szCs w:val="18"/>
+                        </w:rPr>
+                      </w:pPr>
+                      <w:r>
+                        <w:rPr>
+                          <w:color w:val="000000"/>
+                          <w:sz w:val="18"/>
+                          <w:szCs w:val="18"/>
+                        </w:rPr>
+                        <w:t xml:space="preserve">     </w:t>
+                      </w:r>
+                      <w:r>
+                        <w:rPr>
+                          <w:color w:val="000000"/>
+                          <w:sz w:val="18"/>
+                          <w:szCs w:val="18"/>
+                        </w:rPr>
+                        <w:tab/>
+                      </w:r>
+                      <w:r>
+                        <w:rPr>
+                          <w:color w:val="000000"/>
+                          <w:sz w:val="18"/>
+                          <w:szCs w:val="18"/>
+                        </w:rPr>
+                        <w:t>&lt;</w:t>
+                      </w:r>
+                      <w:proofErr w:type="spellStart"/>
+                      <w:r>
+                        <w:rPr>
+                          <w:color w:val="000000"/>
+                          <w:sz w:val="18"/>
+                          <w:szCs w:val="18"/>
+                        </w:rPr>
+                        <w:t>pose</w:t>
+                      </w:r>
+                      <w:proofErr w:type="spellEnd"/>
+                      <w:r>
+                        <w:rPr>
+                          <w:color w:val="000000"/>
+                          <w:sz w:val="18"/>
+                          <w:szCs w:val="18"/>
+                        </w:rPr>
+                        <w:t xml:space="preserve"> </w:t>
+                      </w:r>
+                      <w:proofErr w:type="spellStart"/>
+                      <w:r>
+                        <w:rPr>
+                          <w:color w:val="000000"/>
+                          <w:sz w:val="18"/>
+                          <w:szCs w:val="18"/>
+                        </w:rPr>
+                        <w:t>relative_to</w:t>
+                      </w:r>
+                      <w:proofErr w:type="spellEnd"/>
+                      <w:r>
+                        <w:rPr>
+                          <w:color w:val="000000"/>
+                          <w:sz w:val="18"/>
+                          <w:szCs w:val="18"/>
+                        </w:rPr>
+                        <w:t>='</w:t>
+                      </w:r>
+                      <w:proofErr w:type="spellStart"/>
+                      <w:r>
+                        <w:rPr>
+                          <w:color w:val="000000"/>
+                          <w:sz w:val="18"/>
+                          <w:szCs w:val="18"/>
+                        </w:rPr>
+                        <w:t>left_wheel</w:t>
+                      </w:r>
+                      <w:proofErr w:type="spellEnd"/>
+                      <w:r>
+                        <w:rPr>
+                          <w:color w:val="000000"/>
+                          <w:sz w:val="18"/>
+                          <w:szCs w:val="18"/>
+                        </w:rPr>
+                        <w:t>'/&gt;</w:t>
+                      </w:r>
+                    </w:p>
+                    <w:p>
+                      <w:pPr>
+                        <w:pStyle w:val="HTMLVorformatiert"/>
+                        <w:rPr>
+                          <w:color w:val="000000"/>
+                          <w:sz w:val="18"/>
+                          <w:szCs w:val="18"/>
+                        </w:rPr>
+                      </w:pPr>
+                      <w:r>
+                        <w:rPr>
+                          <w:color w:val="000000"/>
+                          <w:sz w:val="18"/>
+                          <w:szCs w:val="18"/>
+                        </w:rPr>
+                        <w:t xml:space="preserve">    </w:t>
+                      </w:r>
+                      <w:r>
+                        <w:rPr>
+                          <w:color w:val="000000"/>
+                          <w:sz w:val="18"/>
+                          <w:szCs w:val="18"/>
+                        </w:rPr>
+                        <w:tab/>
+                      </w:r>
+                      <w:r>
+                        <w:rPr>
+                          <w:color w:val="000000"/>
+                          <w:sz w:val="18"/>
+                          <w:szCs w:val="18"/>
+                        </w:rPr>
+                        <w:t>&lt;</w:t>
+                      </w:r>
+                      <w:proofErr w:type="spellStart"/>
+                      <w:r>
+                        <w:rPr>
+                          <w:color w:val="000000"/>
+                          <w:sz w:val="18"/>
+                          <w:szCs w:val="18"/>
+                        </w:rPr>
+                        <w:t>parent</w:t>
+                      </w:r>
+                      <w:proofErr w:type="spellEnd"/>
+                      <w:r>
+                        <w:rPr>
+                          <w:color w:val="000000"/>
+                          <w:sz w:val="18"/>
+                          <w:szCs w:val="18"/>
+                        </w:rPr>
+                        <w:t>&gt;</w:t>
+                      </w:r>
+                      <w:proofErr w:type="spellStart"/>
+                      <w:r>
+                        <w:rPr>
+                          <w:color w:val="000000"/>
+                          <w:sz w:val="18"/>
+                          <w:szCs w:val="18"/>
+                        </w:rPr>
+                        <w:t>chassis</w:t>
+                      </w:r>
+                      <w:proofErr w:type="spellEnd"/>
+                      <w:r>
+                        <w:rPr>
+                          <w:color w:val="000000"/>
+                          <w:sz w:val="18"/>
+                          <w:szCs w:val="18"/>
+                        </w:rPr>
+                        <w:t>&lt;/</w:t>
+                      </w:r>
+                      <w:proofErr w:type="spellStart"/>
+                      <w:r>
+                        <w:rPr>
+                          <w:color w:val="000000"/>
+                          <w:sz w:val="18"/>
+                          <w:szCs w:val="18"/>
+                        </w:rPr>
+                        <w:t>parent</w:t>
+                      </w:r>
+                      <w:proofErr w:type="spellEnd"/>
+                      <w:r>
+                        <w:rPr>
+                          <w:color w:val="000000"/>
+                          <w:sz w:val="18"/>
+                          <w:szCs w:val="18"/>
+                        </w:rPr>
+                        <w:t>&gt;</w:t>
+                      </w:r>
+                    </w:p>
+                    <w:p>
+                      <w:pPr>
+                        <w:pStyle w:val="HTMLVorformatiert"/>
+                        <w:rPr>
+                          <w:color w:val="000000"/>
+                          <w:sz w:val="18"/>
+                          <w:szCs w:val="18"/>
+                        </w:rPr>
+                      </w:pPr>
+                      <w:r>
+                        <w:rPr>
+                          <w:color w:val="000000"/>
+                          <w:sz w:val="18"/>
+                          <w:szCs w:val="18"/>
+                        </w:rPr>
+                        <w:t xml:space="preserve">      </w:t>
+                      </w:r>
+                      <w:r>
+                        <w:rPr>
+                          <w:color w:val="000000"/>
+                          <w:sz w:val="18"/>
+                          <w:szCs w:val="18"/>
+                        </w:rPr>
+                        <w:tab/>
+                      </w:r>
+                      <w:r>
+                        <w:rPr>
+                          <w:color w:val="000000"/>
+                          <w:sz w:val="18"/>
+                          <w:szCs w:val="18"/>
+                        </w:rPr>
+                        <w:t>&lt;</w:t>
+                      </w:r>
+                      <w:proofErr w:type="spellStart"/>
+                      <w:r>
+                        <w:rPr>
+                          <w:color w:val="000000"/>
+                          <w:sz w:val="18"/>
+                          <w:szCs w:val="18"/>
+                        </w:rPr>
+                        <w:t>child</w:t>
+                      </w:r>
+                      <w:proofErr w:type="spellEnd"/>
+                      <w:r>
+                        <w:rPr>
+                          <w:color w:val="000000"/>
+                          <w:sz w:val="18"/>
+                          <w:szCs w:val="18"/>
+                        </w:rPr>
+                        <w:t>&gt;</w:t>
+                      </w:r>
+                      <w:proofErr w:type="spellStart"/>
+                      <w:r>
+                        <w:rPr>
+                          <w:color w:val="000000"/>
+                          <w:sz w:val="18"/>
+                          <w:szCs w:val="18"/>
+                        </w:rPr>
+                        <w:t>left_wheel</w:t>
+                      </w:r>
+                      <w:proofErr w:type="spellEnd"/>
+                      <w:r>
+                        <w:rPr>
+                          <w:color w:val="000000"/>
+                          <w:sz w:val="18"/>
+                          <w:szCs w:val="18"/>
+                        </w:rPr>
+                        <w:t>&lt;/</w:t>
+                      </w:r>
+                      <w:proofErr w:type="spellStart"/>
+                      <w:r>
+                        <w:rPr>
+                          <w:color w:val="000000"/>
+                          <w:sz w:val="18"/>
+                          <w:szCs w:val="18"/>
+                        </w:rPr>
+                        <w:t>child</w:t>
+                      </w:r>
+                      <w:proofErr w:type="spellEnd"/>
+                      <w:r>
+                        <w:rPr>
+                          <w:color w:val="000000"/>
+                          <w:sz w:val="18"/>
+                          <w:szCs w:val="18"/>
+                        </w:rPr>
+                        <w:t>&gt;</w:t>
+                      </w:r>
+                    </w:p>
+                    <w:p>
+                      <w:pPr>
+                        <w:pStyle w:val="HTMLVorformatiert"/>
+                        <w:rPr>
+                          <w:color w:val="000000"/>
+                          <w:sz w:val="18"/>
+                          <w:szCs w:val="18"/>
+                        </w:rPr>
+                      </w:pPr>
+                      <w:r>
+                        <w:rPr>
+                          <w:color w:val="000000"/>
+                          <w:sz w:val="18"/>
+                          <w:szCs w:val="18"/>
+                        </w:rPr>
+                        <w:t xml:space="preserve">      </w:t>
+                      </w:r>
+                      <w:r>
+                        <w:rPr>
+                          <w:color w:val="000000"/>
+                          <w:sz w:val="18"/>
+                          <w:szCs w:val="18"/>
+                        </w:rPr>
+                        <w:tab/>
+                      </w:r>
+                      <w:r>
+                        <w:rPr>
+                          <w:color w:val="000000"/>
+                          <w:sz w:val="18"/>
+                          <w:szCs w:val="18"/>
+                        </w:rPr>
+                        <w:t>&lt;</w:t>
+                      </w:r>
+                      <w:proofErr w:type="spellStart"/>
+                      <w:r>
+                        <w:rPr>
+                          <w:color w:val="000000"/>
+                          <w:sz w:val="18"/>
+                          <w:szCs w:val="18"/>
+                        </w:rPr>
+                        <w:t>axis</w:t>
+                      </w:r>
+                      <w:proofErr w:type="spellEnd"/>
+                      <w:r>
+                        <w:rPr>
+                          <w:color w:val="000000"/>
+                          <w:sz w:val="18"/>
+                          <w:szCs w:val="18"/>
+                        </w:rPr>
+                        <w:t>&gt;</w:t>
+                      </w:r>
+                    </w:p>
+                    <w:p>
+                      <w:pPr>
+                        <w:pStyle w:val="HTMLVorformatiert"/>
+                        <w:rPr>
+                          <w:color w:val="000000"/>
+                          <w:sz w:val="18"/>
+                          <w:szCs w:val="18"/>
+                        </w:rPr>
+                      </w:pPr>
+                      <w:r>
+                        <w:rPr>
+                          <w:color w:val="000000"/>
+                          <w:sz w:val="18"/>
+                          <w:szCs w:val="18"/>
+                        </w:rPr>
+                        <w:t xml:space="preserve">         </w:t>
+                      </w:r>
+                      <w:r>
+                        <w:rPr>
+                          <w:color w:val="000000"/>
+                          <w:sz w:val="18"/>
+                          <w:szCs w:val="18"/>
+                        </w:rPr>
+                        <w:tab/>
+                      </w:r>
+                      <w:r>
+                        <w:rPr>
+                          <w:color w:val="000000"/>
+                          <w:sz w:val="18"/>
+                          <w:szCs w:val="18"/>
+                        </w:rPr>
+                        <w:t>&lt;</w:t>
+                      </w:r>
+                      <w:proofErr w:type="spellStart"/>
+                      <w:r>
+                        <w:rPr>
+                          <w:color w:val="000000"/>
+                          <w:sz w:val="18"/>
+                          <w:szCs w:val="18"/>
+                        </w:rPr>
+                        <w:t>xyz</w:t>
+                      </w:r>
+                      <w:proofErr w:type="spellEnd"/>
+                      <w:r>
+                        <w:rPr>
+                          <w:color w:val="000000"/>
+                          <w:sz w:val="18"/>
+                          <w:szCs w:val="18"/>
+                        </w:rPr>
+                        <w:t xml:space="preserve"> </w:t>
+                      </w:r>
+                      <w:proofErr w:type="spellStart"/>
+                      <w:r>
+                        <w:rPr>
+                          <w:color w:val="000000"/>
+                          <w:sz w:val="18"/>
+                          <w:szCs w:val="18"/>
+                        </w:rPr>
+                        <w:t>expressed_in</w:t>
+                      </w:r>
+                      <w:proofErr w:type="spellEnd"/>
+                      <w:r>
+                        <w:rPr>
+                          <w:color w:val="000000"/>
+                          <w:sz w:val="18"/>
+                          <w:szCs w:val="18"/>
+                        </w:rPr>
+                        <w:t>='__</w:t>
+                      </w:r>
+                      <w:proofErr w:type="spellStart"/>
+                      <w:r>
+                        <w:rPr>
+                          <w:color w:val="000000"/>
+                          <w:sz w:val="18"/>
+                          <w:szCs w:val="18"/>
+                        </w:rPr>
+                        <w:t>model</w:t>
+                      </w:r>
+                      <w:proofErr w:type="spellEnd"/>
+                      <w:r>
+                        <w:rPr>
+                          <w:color w:val="000000"/>
+                          <w:sz w:val="18"/>
+                          <w:szCs w:val="18"/>
+                        </w:rPr>
+                        <w:t>__'&gt;0 1 0&lt;/</w:t>
+                      </w:r>
+                      <w:proofErr w:type="spellStart"/>
+                      <w:r>
+                        <w:rPr>
+                          <w:color w:val="000000"/>
+                          <w:sz w:val="18"/>
+                          <w:szCs w:val="18"/>
+                        </w:rPr>
+                        <w:t>xyz</w:t>
+                      </w:r>
+                      <w:proofErr w:type="spellEnd"/>
+                      <w:r>
+                        <w:rPr>
+                          <w:color w:val="000000"/>
+                          <w:sz w:val="18"/>
+                          <w:szCs w:val="18"/>
+                        </w:rPr>
+                        <w:t>&gt;</w:t>
+                      </w:r>
+                    </w:p>
+                    <w:p>
+                      <w:pPr>
+                        <w:pStyle w:val="HTMLVorformatiert"/>
+                        <w:rPr>
+                          <w:color w:val="000000"/>
+                          <w:sz w:val="18"/>
+                          <w:szCs w:val="18"/>
+                        </w:rPr>
+                      </w:pPr>
+                      <w:r>
+                        <w:rPr>
+                          <w:color w:val="000000"/>
+                          <w:sz w:val="18"/>
+                          <w:szCs w:val="18"/>
+                        </w:rPr>
+                        <w:t xml:space="preserve">               </w:t>
+                      </w:r>
+                      <w:r>
+                        <w:rPr>
+                          <w:color w:val="000000"/>
+                          <w:sz w:val="18"/>
+                          <w:szCs w:val="18"/>
+                        </w:rPr>
+                        <w:tab/>
+                      </w:r>
+                      <w:r>
+                        <w:rPr>
+                          <w:color w:val="000000"/>
+                          <w:sz w:val="18"/>
+                          <w:szCs w:val="18"/>
+                        </w:rPr>
+                        <w:t>&lt;</w:t>
+                      </w:r>
+                      <w:proofErr w:type="spellStart"/>
+                      <w:r>
+                        <w:rPr>
+                          <w:color w:val="000000"/>
+                          <w:sz w:val="18"/>
+                          <w:szCs w:val="18"/>
+                        </w:rPr>
+                        <w:t>limit</w:t>
+                      </w:r>
+                      <w:proofErr w:type="spellEnd"/>
+                      <w:r>
+                        <w:rPr>
+                          <w:color w:val="000000"/>
+                          <w:sz w:val="18"/>
+                          <w:szCs w:val="18"/>
+                        </w:rPr>
+                        <w:t>&gt;</w:t>
+                      </w:r>
+                    </w:p>
+                    <w:p>
+                      <w:pPr>
+                        <w:pStyle w:val="HTMLVorformatiert"/>
+                        <w:rPr>
+                          <w:color w:val="000000"/>
+                          <w:sz w:val="18"/>
+                          <w:szCs w:val="18"/>
+                        </w:rPr>
+                      </w:pPr>
+                      <w:r>
+                        <w:rPr>
+                          <w:color w:val="000000"/>
+                          <w:sz w:val="18"/>
+                          <w:szCs w:val="18"/>
+                        </w:rPr>
+                        <w:t xml:space="preserve">                  </w:t>
+                      </w:r>
+                      <w:r>
+                        <w:rPr>
+                          <w:color w:val="000000"/>
+                          <w:sz w:val="18"/>
+                          <w:szCs w:val="18"/>
+                        </w:rPr>
+                        <w:tab/>
+                      </w:r>
+                      <w:r>
+                        <w:rPr>
+                          <w:color w:val="000000"/>
+                          <w:sz w:val="18"/>
+                          <w:szCs w:val="18"/>
+                        </w:rPr>
+                        <w:t>&lt;</w:t>
+                      </w:r>
+                      <w:proofErr w:type="spellStart"/>
+                      <w:r>
+                        <w:rPr>
+                          <w:color w:val="000000"/>
+                          <w:sz w:val="18"/>
+                          <w:szCs w:val="18"/>
+                        </w:rPr>
+                        <w:t>lower</w:t>
+                      </w:r>
+                      <w:proofErr w:type="spellEnd"/>
+                      <w:r>
+                        <w:rPr>
+                          <w:color w:val="000000"/>
+                          <w:sz w:val="18"/>
+                          <w:szCs w:val="18"/>
+                        </w:rPr>
+                        <w:t>&gt;-1.79769e+308&lt;/</w:t>
+                      </w:r>
+                      <w:proofErr w:type="spellStart"/>
+                      <w:r>
+                        <w:rPr>
+                          <w:color w:val="000000"/>
+                          <w:sz w:val="18"/>
+                          <w:szCs w:val="18"/>
+                        </w:rPr>
+                        <w:t>lower</w:t>
+                      </w:r>
+                      <w:proofErr w:type="spellEnd"/>
+                      <w:r>
+                        <w:rPr>
+                          <w:color w:val="000000"/>
+                          <w:sz w:val="18"/>
+                          <w:szCs w:val="18"/>
+                        </w:rPr>
+                        <w:t>&gt;</w:t>
+                      </w:r>
+                    </w:p>
+                    <w:p>
+                      <w:pPr>
+                        <w:pStyle w:val="HTMLVorformatiert"/>
+                        <w:rPr>
+                          <w:color w:val="000000"/>
+                          <w:sz w:val="18"/>
+                          <w:szCs w:val="18"/>
+                        </w:rPr>
+                      </w:pPr>
+                      <w:r>
+                        <w:rPr>
+                          <w:color w:val="000000"/>
+                          <w:sz w:val="18"/>
+                          <w:szCs w:val="18"/>
+                        </w:rPr>
+                        <w:t xml:space="preserve">                        </w:t>
+                      </w:r>
+                      <w:r>
+                        <w:rPr>
+                          <w:color w:val="000000"/>
+                          <w:sz w:val="18"/>
+                          <w:szCs w:val="18"/>
+                        </w:rPr>
+                        <w:tab/>
+                      </w:r>
+                      <w:r>
+                        <w:rPr>
+                          <w:color w:val="000000"/>
+                          <w:sz w:val="18"/>
+                          <w:szCs w:val="18"/>
+                        </w:rPr>
+                        <w:t>&lt;</w:t>
+                      </w:r>
+                      <w:proofErr w:type="spellStart"/>
+                      <w:r>
+                        <w:rPr>
+                          <w:color w:val="000000"/>
+                          <w:sz w:val="18"/>
+                          <w:szCs w:val="18"/>
+                        </w:rPr>
+                        <w:t>upper</w:t>
+                      </w:r>
+                      <w:proofErr w:type="spellEnd"/>
+                      <w:r>
+                        <w:rPr>
+                          <w:color w:val="000000"/>
+                          <w:sz w:val="18"/>
+                          <w:szCs w:val="18"/>
+                        </w:rPr>
+                        <w:t>&gt;1.79769e+308&lt;/</w:t>
+                      </w:r>
+                      <w:proofErr w:type="spellStart"/>
+                      <w:r>
+                        <w:rPr>
+                          <w:color w:val="000000"/>
+                          <w:sz w:val="18"/>
+                          <w:szCs w:val="18"/>
+                        </w:rPr>
+                        <w:t>upper</w:t>
+                      </w:r>
+                      <w:proofErr w:type="spellEnd"/>
+                      <w:r>
+                        <w:rPr>
+                          <w:color w:val="000000"/>
+                          <w:sz w:val="18"/>
+                          <w:szCs w:val="18"/>
+                        </w:rPr>
+                        <w:t xml:space="preserve">&gt;    </w:t>
+                      </w:r>
+                    </w:p>
+                    <w:p>
+                      <w:pPr>
+                        <w:pStyle w:val="HTMLVorformatiert"/>
+                        <w:rPr>
+                          <w:color w:val="000000"/>
+                          <w:sz w:val="18"/>
+                          <w:szCs w:val="18"/>
+                        </w:rPr>
+                      </w:pPr>
+                      <w:r>
+                        <w:rPr>
+                          <w:color w:val="000000"/>
+                          <w:sz w:val="18"/>
+                          <w:szCs w:val="18"/>
+                        </w:rPr>
+                        <w:t xml:space="preserve">                </w:t>
+                      </w:r>
+                      <w:r>
+                        <w:rPr>
+                          <w:color w:val="000000"/>
+                          <w:sz w:val="18"/>
+                          <w:szCs w:val="18"/>
+                        </w:rPr>
+                        <w:tab/>
+                      </w:r>
+                      <w:r>
+                        <w:rPr>
+                          <w:color w:val="000000"/>
+                          <w:sz w:val="18"/>
+                          <w:szCs w:val="18"/>
+                        </w:rPr>
+                        <w:t>&lt;/</w:t>
+                      </w:r>
+                      <w:proofErr w:type="spellStart"/>
+                      <w:r>
+                        <w:rPr>
+                          <w:color w:val="000000"/>
+                          <w:sz w:val="18"/>
+                          <w:szCs w:val="18"/>
+                        </w:rPr>
+                        <w:t>limit</w:t>
+                      </w:r>
+                      <w:proofErr w:type="spellEnd"/>
+                      <w:r>
+                        <w:rPr>
+                          <w:color w:val="000000"/>
+                          <w:sz w:val="18"/>
+                          <w:szCs w:val="18"/>
+                        </w:rPr>
+                        <w:t>&gt;</w:t>
+                      </w:r>
+                    </w:p>
+                    <w:p>
+                      <w:pPr>
+                        <w:pStyle w:val="HTMLVorformatiert"/>
+                        <w:rPr>
+                          <w:color w:val="000000"/>
+                          <w:sz w:val="18"/>
+                          <w:szCs w:val="18"/>
+                        </w:rPr>
+                      </w:pPr>
+                      <w:r>
+                        <w:rPr>
+                          <w:color w:val="000000"/>
+                          <w:sz w:val="18"/>
+                          <w:szCs w:val="18"/>
+                        </w:rPr>
+                        <w:t xml:space="preserve">      </w:t>
+                      </w:r>
+                      <w:r>
+                        <w:rPr>
+                          <w:color w:val="000000"/>
+                          <w:sz w:val="18"/>
+                          <w:szCs w:val="18"/>
+                        </w:rPr>
+                        <w:tab/>
+                      </w:r>
+                      <w:r>
+                        <w:rPr>
+                          <w:color w:val="000000"/>
+                          <w:sz w:val="18"/>
+                          <w:szCs w:val="18"/>
+                        </w:rPr>
+                        <w:t>&lt;/</w:t>
+                      </w:r>
+                      <w:proofErr w:type="spellStart"/>
+                      <w:r>
+                        <w:rPr>
+                          <w:color w:val="000000"/>
+                          <w:sz w:val="18"/>
+                          <w:szCs w:val="18"/>
+                        </w:rPr>
+                        <w:t>axis</w:t>
+                      </w:r>
+                      <w:proofErr w:type="spellEnd"/>
+                      <w:r>
+                        <w:rPr>
+                          <w:color w:val="000000"/>
+                          <w:sz w:val="18"/>
+                          <w:szCs w:val="18"/>
+                        </w:rPr>
+                        <w:t>&gt;</w:t>
+                      </w:r>
+                    </w:p>
+                    <w:p>
+                      <w:pPr>
+                        <w:pStyle w:val="HTMLVorformatiert"/>
+                        <w:rPr>
+                          <w:color w:val="000000"/>
+                          <w:sz w:val="18"/>
+                          <w:szCs w:val="18"/>
+                        </w:rPr>
+                      </w:pPr>
+                      <w:r>
+                        <w:rPr>
+                          <w:color w:val="000000"/>
+                          <w:sz w:val="18"/>
+                          <w:szCs w:val="18"/>
+                        </w:rPr>
+                        <w:t>&lt;/</w:t>
+                      </w:r>
+                      <w:proofErr w:type="spellStart"/>
+                      <w:r>
+                        <w:rPr>
+                          <w:color w:val="000000"/>
+                          <w:sz w:val="18"/>
+                          <w:szCs w:val="18"/>
+                        </w:rPr>
+                        <w:t>joint</w:t>
+                      </w:r>
+                      <w:proofErr w:type="spellEnd"/>
+                      <w:r>
+                        <w:rPr>
+                          <w:color w:val="000000"/>
+                          <w:sz w:val="18"/>
+                          <w:szCs w:val="18"/>
+                        </w:rPr>
+                        <w:t>&gt;</w:t>
+                      </w:r>
+                    </w:p>
+                  </w:txbxContent>
+                </v:textbox>
+                <w10:anchorlock/>
+              </v:shape>
+            </w:pict>
+          </mc:Fallback>
+        </mc:AlternateContent>
+      </w:r>
+    </w:p>
+    <w:p>
+      <w:r>
+        <w:t xml:space="preserve">Wichtige Elemente des Joints sind der </w:t>
+      </w:r>
+      <w:proofErr w:type="spellStart"/>
+      <w:r>
+        <w:t>parent</w:t>
+      </w:r>
+      <w:proofErr w:type="spellEnd"/>
+      <w:r>
+        <w:t xml:space="preserve">- und </w:t>
+      </w:r>
+      <w:proofErr w:type="spellStart"/>
+      <w:r>
+        <w:t>child</w:t>
+      </w:r>
+      <w:proofErr w:type="spellEnd"/>
+      <w:r>
+        <w:t xml:space="preserve">-Tag. Ein </w:t>
+      </w:r>
+      <w:r>
+        <w:t>Link kann mehrere Children haben, aber nur einen Parent. Dadurch ents</w:t>
+      </w:r>
+      <w:r>
+        <w:t>teht eine Baumstruktur mit einem Link als Wurzel.</w:t>
+      </w:r>
+      <w:r>
+        <w:t xml:space="preserve"> Im </w:t>
+      </w:r>
+      <w:proofErr w:type="spellStart"/>
+      <w:r>
+        <w:t>axis</w:t>
+      </w:r>
+      <w:proofErr w:type="spellEnd"/>
+      <w:r>
+        <w:t>-Tag wird angegeben um welche Achsen sich der Link</w:t>
+      </w:r>
+      <w:r>
+        <w:t xml:space="preserve"> bewegen kann.</w:t>
+      </w:r>
+      <w:r>
+        <w:t xml:space="preserve"> Wenn dieser Tag weggelassen wir, kann sich der Link in alle Richtung drehen.</w:t>
+      </w:r>
+    </w:p>
+    <w:p>
+      <w:r>
+        <w:t xml:space="preserve">Im </w:t>
+      </w:r>
+      <w:r>
+        <w:t>F</w:t>
+      </w:r>
+      <w:r>
+        <w:t xml:space="preserve">olgenden </w:t>
+      </w:r>
+      <w:r>
+        <w:t>wurde das Robotermodell um die zugehörigen Joints ergänzt</w:t>
+      </w:r>
+      <w:r>
+        <w:t>:</w:t>
+      </w:r>
+    </w:p>
+    <w:p>
+      <w:hyperlink r:id="rId9" w:history="1">
+        <w:r>
+          <w:rPr>
+            <w:rStyle w:val="Hyperlink"/>
+          </w:rPr>
+          <w:t>https://github.com/JuSteif/GazeboLeitfaden/blob/main/snippets/ModellLinksJoints.xml</w:t>
+        </w:r>
+      </w:hyperlink>
+    </w:p>
+    <w:p/>
     <w:p/>
     <w:p/>
     <w:sectPr>
-      <w:footerReference w:type="even" r:id="rId8"/>
-      <w:footerReference w:type="default" r:id="rId9"/>
-      <w:footerReference w:type="first" r:id="rId10"/>
+      <w:footerReference w:type="even" r:id="rId10"/>
+      <w:footerReference w:type="default" r:id="rId11"/>
+      <w:footerReference w:type="first" r:id="rId12"/>
       <w:pgSz w:w="11906" w:h="16838"/>
       <w:pgMar w:top="1440" w:right="1440" w:bottom="1440" w:left="1440" w:header="708" w:footer="708" w:gutter="0"/>
       <w:cols w:space="708"/>
@@ -5838,7 +8148,7 @@
               <v:stroke joinstyle="miter"/>
               <v:path gradientshapeok="t" o:connecttype="rect"/>
             </v:shapetype>
-            <v:shape id="Textfeld 5" o:spid="_x0000_s1034" type="#_x0000_t202" alt="INTERNAL" style="position:absolute;margin-left:0;margin-top:0;width:34.95pt;height:34.95pt;z-index:251659264;visibility:visible;mso-wrap-style:none;mso-wrap-distance-left:0;mso-wrap-distance-top:0;mso-wrap-distance-right:0;mso-wrap-distance-bottom:0;mso-position-horizontal:left;mso-position-horizontal-relative:page;mso-position-vertical:bottom;mso-position-vertical-relative:page;v-text-anchor:bottom" o:gfxdata="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" filled="f" stroked="f">
+            <v:shape id="Textfeld 5" o:spid="_x0000_s1036" type="#_x0000_t202" alt="INTERNAL" style="position:absolute;margin-left:0;margin-top:0;width:34.95pt;height:34.95pt;z-index:251659264;visibility:visible;mso-wrap-style:none;mso-wrap-distance-left:0;mso-wrap-distance-top:0;mso-wrap-distance-right:0;mso-wrap-distance-bottom:0;mso-position-horizontal:left;mso-position-horizontal-relative:page;mso-position-vertical:bottom;mso-position-vertical-relative:page;v-text-anchor:bottom" o:gfxdata="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" filled="f" stroked="f">
               <v:textbox style="mso-fit-shape-to-text:t" inset="20pt,0,0,15pt">
                 <w:txbxContent>
                   <w:p>
@@ -5968,7 +8278,7 @@
               <v:stroke joinstyle="miter"/>
               <v:path gradientshapeok="t" o:connecttype="rect"/>
             </v:shapetype>
-            <v:shape id="Textfeld 6" o:spid="_x0000_s1035" type="#_x0000_t202" alt="INTERNAL" style="position:absolute;margin-left:0;margin-top:0;width:34.95pt;height:34.95pt;z-index:251660288;visibility:visible;mso-wrap-style:none;mso-wrap-distance-left:0;mso-wrap-distance-top:0;mso-wrap-distance-right:0;mso-wrap-distance-bottom:0;mso-position-horizontal:left;mso-position-horizontal-relative:page;mso-position-vertical:bottom;mso-position-vertical-relative:page;v-text-anchor:bottom" o:gfxdata="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" filled="f" stroked="f">
+            <v:shape id="Textfeld 6" o:spid="_x0000_s1037" type="#_x0000_t202" alt="INTERNAL" style="position:absolute;margin-left:0;margin-top:0;width:34.95pt;height:34.95pt;z-index:251660288;visibility:visible;mso-wrap-style:none;mso-wrap-distance-left:0;mso-wrap-distance-top:0;mso-wrap-distance-right:0;mso-wrap-distance-bottom:0;mso-position-horizontal:left;mso-position-horizontal-relative:page;mso-position-vertical:bottom;mso-position-vertical-relative:page;v-text-anchor:bottom" o:gfxdata="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" filled="f" stroked="f">
               <v:textbox style="mso-fit-shape-to-text:t" inset="20pt,0,0,15pt">
                 <w:txbxContent>
                   <w:p>
@@ -6098,7 +8408,7 @@
               <v:stroke joinstyle="miter"/>
               <v:path gradientshapeok="t" o:connecttype="rect"/>
             </v:shapetype>
-            <v:shape id="Textfeld 4" o:spid="_x0000_s1036" type="#_x0000_t202" alt="INTERNAL" style="position:absolute;margin-left:0;margin-top:0;width:34.95pt;height:34.95pt;z-index:251658240;visibility:visible;mso-wrap-style:none;mso-wrap-distance-left:0;mso-wrap-distance-top:0;mso-wrap-distance-right:0;mso-wrap-distance-bottom:0;mso-position-horizontal:left;mso-position-horizontal-relative:page;mso-position-vertical:bottom;mso-position-vertical-relative:page;v-text-anchor:bottom" o:gfxdata="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" filled="f" stroked="f">
+            <v:shape id="Textfeld 4" o:spid="_x0000_s1038" type="#_x0000_t202" alt="INTERNAL" style="position:absolute;margin-left:0;margin-top:0;width:34.95pt;height:34.95pt;z-index:251658240;visibility:visible;mso-wrap-style:none;mso-wrap-distance-left:0;mso-wrap-distance-top:0;mso-wrap-distance-right:0;mso-wrap-distance-bottom:0;mso-position-horizontal:left;mso-position-horizontal-relative:page;mso-position-vertical:bottom;mso-position-vertical-relative:page;v-text-anchor:bottom" o:gfxdata="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" filled="f" stroked="f">
               <v:textbox style="mso-fit-shape-to-text:t" inset="20pt,0,0,15pt">
                 <w:txbxContent>
                   <w:p>
@@ -6747,6 +9057,18 @@
     <w:uiPriority w:val="99"/>
     <w:rsid w:val="00456601"/>
   </w:style>
+  <w:style w:type="character" w:styleId="BesuchterLink">
+    <w:name w:val="FollowedHyperlink"/>
+    <w:basedOn w:val="Absatz-Standardschriftart"/>
+    <w:uiPriority w:val="99"/>
+    <w:semiHidden/>
+    <w:unhideWhenUsed/>
+    <w:rsid w:val="00BE5A31"/>
+    <w:rPr>
+      <w:color w:val="954F72" w:themeColor="followedHyperlink"/>
+      <w:u w:val="single"/>
+    </w:rPr>
+  </w:style>
 </w:styles>
 </file>
 

</xml_diff>